<commit_message>
main doc/fault data revisions
hopefully the final versions of everything!
</commit_message>
<xml_diff>
--- a/docs/FaultData_WikiMapper.docx
+++ b/docs/FaultData_WikiMapper.docx
@@ -1,6 +1,6 @@
 
 <file path=word/document.xml><?xml version="1.0" encoding="utf-8"?>
-<w:document xmlns:wpc="http://schemas.microsoft.com/office/word/2010/wordprocessingCanvas" xmlns:mo="http://schemas.microsoft.com/office/mac/office/2008/main" xmlns:mc="http://schemas.openxmlformats.org/markup-compatibility/2006" xmlns:mv="urn:schemas-microsoft-com:mac:vml" xmlns:o="urn:schemas-microsoft-com:office:office" xmlns:r="http://schemas.openxmlformats.org/officeDocument/2006/relationships" xmlns:m="http://schemas.openxmlformats.org/officeDocument/2006/math" xmlns:v="urn:schemas-microsoft-com:vml" xmlns:wp14="http://schemas.microsoft.com/office/word/2010/wordprocessingDrawing" xmlns:wp="http://schemas.openxmlformats.org/drawingml/2006/wordprocessingDrawing" xmlns:w10="urn:schemas-microsoft-com:office:word" xmlns:w="http://schemas.openxmlformats.org/wordprocessingml/2006/main" xmlns:w14="http://schemas.microsoft.com/office/word/2010/wordml" xmlns:wpg="http://schemas.microsoft.com/office/word/2010/wordprocessingGroup" xmlns:wpi="http://schemas.microsoft.com/office/word/2010/wordprocessingInk" xmlns:wne="http://schemas.microsoft.com/office/word/2006/wordml" xmlns:wps="http://schemas.microsoft.com/office/word/2010/wordprocessingShape" mc:Ignorable="w14 wp14">
+<w:document xmlns:wpc="http://schemas.microsoft.com/office/word/2010/wordprocessingCanvas" xmlns:mc="http://schemas.openxmlformats.org/markup-compatibility/2006" xmlns:o="urn:schemas-microsoft-com:office:office" xmlns:r="http://schemas.openxmlformats.org/officeDocument/2006/relationships" xmlns:m="http://schemas.openxmlformats.org/officeDocument/2006/math" xmlns:v="urn:schemas-microsoft-com:vml" xmlns:wp14="http://schemas.microsoft.com/office/word/2010/wordprocessingDrawing" xmlns:wp="http://schemas.openxmlformats.org/drawingml/2006/wordprocessingDrawing" xmlns:w10="urn:schemas-microsoft-com:office:word" xmlns:w="http://schemas.openxmlformats.org/wordprocessingml/2006/main" xmlns:w14="http://schemas.microsoft.com/office/word/2010/wordml" xmlns:wpg="http://schemas.microsoft.com/office/word/2010/wordprocessingGroup" xmlns:wpi="http://schemas.microsoft.com/office/word/2010/wordprocessingInk" xmlns:wne="http://schemas.microsoft.com/office/word/2006/wordml" xmlns:wps="http://schemas.microsoft.com/office/word/2010/wordprocessingShape" mc:Ignorable="w14 wp14">
   <w:body>
     <w:p>
       <w:pPr>
@@ -1515,6 +1515,206 @@
     </w:p>
     <w:p>
       <w:pPr>
+        <w:spacing w:after="0" w:line="240" w:lineRule="auto"/>
+        <w:rPr>
+          <w:rFonts w:ascii="Arial" w:eastAsia="Times New Roman" w:hAnsi="Arial" w:cs="Arial"/>
+          <w:b/>
+          <w:i/>
+          <w:color w:val="000000"/>
+        </w:rPr>
+      </w:pPr>
+      <w:r>
+        <w:rPr>
+          <w:rFonts w:ascii="Arial" w:eastAsia="Times New Roman" w:hAnsi="Arial" w:cs="Arial"/>
+          <w:b/>
+          <w:i/>
+          <w:color w:val="000000"/>
+        </w:rPr>
+        <w:t>Bug Timeline</w:t>
+      </w:r>
+    </w:p>
+    <w:p>
+      <w:pPr>
+        <w:spacing w:after="0" w:line="240" w:lineRule="auto"/>
+        <w:rPr>
+          <w:rFonts w:ascii="Arial" w:eastAsia="Times New Roman" w:hAnsi="Arial" w:cs="Arial"/>
+          <w:color w:val="000000"/>
+        </w:rPr>
+      </w:pPr>
+    </w:p>
+    <w:p>
+      <w:pPr>
+        <w:spacing w:after="0" w:line="240" w:lineRule="auto"/>
+        <w:jc w:val="both"/>
+        <w:rPr>
+          <w:rFonts w:ascii="Arial" w:eastAsia="Times New Roman" w:hAnsi="Arial" w:cs="Arial"/>
+          <w:i/>
+          <w:color w:val="000000"/>
+        </w:rPr>
+      </w:pPr>
+      <w:r>
+        <w:rPr>
+          <w:noProof/>
+        </w:rPr>
+        <w:drawing>
+          <wp:inline distT="0" distB="0" distL="0" distR="0" wp14:anchorId="5DDB95AA" wp14:editId="453CDEBB">
+            <wp:extent cx="6025277" cy="2667258"/>
+            <wp:effectExtent l="0" t="0" r="0" b="0"/>
+            <wp:docPr id="3" name="Picture 3" descr="https://lh6.googleusercontent.com/7f568fRcuVHIApV2aiShRhf4H0AY32c4CQkxm2lza8Vg0Y9HIzGyXHdbNiVA0eGjMFqYT3lC0hH7z4GqQA4npOaklhTDueAdvEdjRPEeaRGWRAPPJKRGl2lQ4bSg6xts2w"/>
+            <wp:cNvGraphicFramePr>
+              <a:graphicFrameLocks xmlns:a="http://schemas.openxmlformats.org/drawingml/2006/main" noChangeAspect="1"/>
+            </wp:cNvGraphicFramePr>
+            <a:graphic xmlns:a="http://schemas.openxmlformats.org/drawingml/2006/main">
+              <a:graphicData uri="http://schemas.openxmlformats.org/drawingml/2006/picture">
+                <pic:pic xmlns:pic="http://schemas.openxmlformats.org/drawingml/2006/picture">
+                  <pic:nvPicPr>
+                    <pic:cNvPr id="0" name="docs-internal-guid-3b5279a4-9452-9985-3f1f-95f54de52b66" descr="https://lh6.googleusercontent.com/7f568fRcuVHIApV2aiShRhf4H0AY32c4CQkxm2lza8Vg0Y9HIzGyXHdbNiVA0eGjMFqYT3lC0hH7z4GqQA4npOaklhTDueAdvEdjRPEeaRGWRAPPJKRGl2lQ4bSg6xts2w"/>
+                    <pic:cNvPicPr>
+                      <a:picLocks noChangeAspect="1" noChangeArrowheads="1"/>
+                    </pic:cNvPicPr>
+                  </pic:nvPicPr>
+                  <pic:blipFill>
+                    <a:blip r:embed="rId6">
+                      <a:extLst>
+                        <a:ext uri="{28A0092B-C50C-407E-A947-70E740481C1C}">
+                          <a14:useLocalDpi xmlns:a14="http://schemas.microsoft.com/office/drawing/2010/main" val="0"/>
+                        </a:ext>
+                      </a:extLst>
+                    </a:blip>
+                    <a:srcRect/>
+                    <a:stretch>
+                      <a:fillRect/>
+                    </a:stretch>
+                  </pic:blipFill>
+                  <pic:spPr bwMode="auto">
+                    <a:xfrm>
+                      <a:off x="0" y="0"/>
+                      <a:ext cx="6023387" cy="2666421"/>
+                    </a:xfrm>
+                    <a:prstGeom prst="rect">
+                      <a:avLst/>
+                    </a:prstGeom>
+                    <a:noFill/>
+                    <a:ln>
+                      <a:noFill/>
+                    </a:ln>
+                  </pic:spPr>
+                </pic:pic>
+              </a:graphicData>
+            </a:graphic>
+          </wp:inline>
+        </w:drawing>
+      </w:r>
+    </w:p>
+    <w:p>
+      <w:pPr>
+        <w:spacing w:after="0" w:line="240" w:lineRule="auto"/>
+        <w:rPr>
+          <w:rFonts w:ascii="Arial" w:eastAsia="Times New Roman" w:hAnsi="Arial" w:cs="Arial"/>
+          <w:color w:val="000000"/>
+        </w:rPr>
+      </w:pPr>
+    </w:p>
+    <w:p>
+      <w:pPr>
+        <w:spacing w:after="0" w:line="240" w:lineRule="auto"/>
+        <w:rPr>
+          <w:rFonts w:ascii="Arial" w:eastAsia="Times New Roman" w:hAnsi="Arial" w:cs="Arial"/>
+          <w:color w:val="000000"/>
+        </w:rPr>
+      </w:pPr>
+    </w:p>
+    <w:p>
+      <w:pPr>
+        <w:spacing w:after="0" w:line="240" w:lineRule="auto"/>
+        <w:rPr>
+          <w:rFonts w:ascii="Arial" w:eastAsia="Times New Roman" w:hAnsi="Arial" w:cs="Arial"/>
+          <w:color w:val="000000"/>
+        </w:rPr>
+      </w:pPr>
+    </w:p>
+    <w:p>
+      <w:pPr>
+        <w:spacing w:after="0" w:line="240" w:lineRule="auto"/>
+        <w:rPr>
+          <w:rFonts w:ascii="Arial" w:eastAsia="Times New Roman" w:hAnsi="Arial" w:cs="Arial"/>
+          <w:color w:val="000000"/>
+        </w:rPr>
+      </w:pPr>
+    </w:p>
+    <w:p>
+      <w:pPr>
+        <w:spacing w:after="0" w:line="240" w:lineRule="auto"/>
+        <w:rPr>
+          <w:rFonts w:ascii="Arial" w:eastAsia="Times New Roman" w:hAnsi="Arial" w:cs="Arial"/>
+          <w:color w:val="000000"/>
+        </w:rPr>
+      </w:pPr>
+      <w:r>
+        <w:rPr>
+          <w:noProof/>
+        </w:rPr>
+        <w:drawing>
+          <wp:inline distT="0" distB="0" distL="0" distR="0" wp14:anchorId="77CDA0CE" wp14:editId="6B149975">
+            <wp:extent cx="5585598" cy="3293176"/>
+            <wp:effectExtent l="0" t="0" r="0" b="2540"/>
+            <wp:docPr id="4" name="Picture 4" descr="https://lh5.googleusercontent.com/rgQFLrEMq1g6MM1LUDRJENP1MlQtjwiAKt0AmdsUGrtDdQHJGqV_U47OUCnIfROeVh30O0I3DH4nkYepMZc6K8aKQkPVebhbjRHQ6PEOY2dsvPKNcg71CAJ3cFwpow-Q7w"/>
+            <wp:cNvGraphicFramePr>
+              <a:graphicFrameLocks xmlns:a="http://schemas.openxmlformats.org/drawingml/2006/main" noChangeAspect="1"/>
+            </wp:cNvGraphicFramePr>
+            <a:graphic xmlns:a="http://schemas.openxmlformats.org/drawingml/2006/main">
+              <a:graphicData uri="http://schemas.openxmlformats.org/drawingml/2006/picture">
+                <pic:pic xmlns:pic="http://schemas.openxmlformats.org/drawingml/2006/picture">
+                  <pic:nvPicPr>
+                    <pic:cNvPr id="0" name="docs-internal-guid-3b5279a4-9453-0d05-00f8-99ecae897779" descr="https://lh5.googleusercontent.com/rgQFLrEMq1g6MM1LUDRJENP1MlQtjwiAKt0AmdsUGrtDdQHJGqV_U47OUCnIfROeVh30O0I3DH4nkYepMZc6K8aKQkPVebhbjRHQ6PEOY2dsvPKNcg71CAJ3cFwpow-Q7w"/>
+                    <pic:cNvPicPr>
+                      <a:picLocks noChangeAspect="1" noChangeArrowheads="1"/>
+                    </pic:cNvPicPr>
+                  </pic:nvPicPr>
+                  <pic:blipFill>
+                    <a:blip r:embed="rId7">
+                      <a:extLst>
+                        <a:ext uri="{28A0092B-C50C-407E-A947-70E740481C1C}">
+                          <a14:useLocalDpi xmlns:a14="http://schemas.microsoft.com/office/drawing/2010/main" val="0"/>
+                        </a:ext>
+                      </a:extLst>
+                    </a:blip>
+                    <a:srcRect/>
+                    <a:stretch>
+                      <a:fillRect/>
+                    </a:stretch>
+                  </pic:blipFill>
+                  <pic:spPr bwMode="auto">
+                    <a:xfrm>
+                      <a:off x="0" y="0"/>
+                      <a:ext cx="5587235" cy="3294141"/>
+                    </a:xfrm>
+                    <a:prstGeom prst="rect">
+                      <a:avLst/>
+                    </a:prstGeom>
+                    <a:noFill/>
+                    <a:ln>
+                      <a:noFill/>
+                    </a:ln>
+                  </pic:spPr>
+                </pic:pic>
+              </a:graphicData>
+            </a:graphic>
+          </wp:inline>
+        </w:drawing>
+      </w:r>
+    </w:p>
+    <w:p>
+      <w:pPr>
+        <w:spacing w:after="0" w:line="240" w:lineRule="auto"/>
+        <w:rPr>
+          <w:rFonts w:ascii="Arial" w:eastAsia="Times New Roman" w:hAnsi="Arial" w:cs="Arial"/>
+          <w:color w:val="000000"/>
+        </w:rPr>
+      </w:pPr>
+    </w:p>
+    <w:p>
+      <w:pPr>
         <w:rPr>
           <w:rFonts w:ascii="Arial" w:hAnsi="Arial" w:cs="Arial"/>
           <w:b/>
@@ -1529,7 +1729,17 @@
           <w:i/>
           <w:noProof/>
         </w:rPr>
-        <w:t>Defect Graphs (from GitHub)</w:t>
+        <w:lastRenderedPageBreak/>
+        <w:t xml:space="preserve">Defect Graphs (from </w:t>
+      </w:r>
+      <w:r>
+        <w:rPr>
+          <w:rFonts w:ascii="Arial" w:hAnsi="Arial" w:cs="Arial"/>
+          <w:b/>
+          <w:i/>
+          <w:noProof/>
+        </w:rPr>
+        <w:t>Homework 4)</w:t>
       </w:r>
     </w:p>
     <w:p>
@@ -1561,7 +1771,7 @@
                     </pic:cNvPicPr>
                   </pic:nvPicPr>
                   <pic:blipFill>
-                    <a:blip r:embed="rId6">
+                    <a:blip r:embed="rId8">
                       <a:extLst>
                         <a:ext uri="{28A0092B-C50C-407E-A947-70E740481C1C}">
                           <a14:useLocalDpi xmlns:a14="http://schemas.microsoft.com/office/drawing/2010/main" val="0"/>
@@ -1629,7 +1839,7 @@
                     </pic:cNvPicPr>
                   </pic:nvPicPr>
                   <pic:blipFill>
-                    <a:blip r:embed="rId7">
+                    <a:blip r:embed="rId9">
                       <a:extLst>
                         <a:ext uri="{28A0092B-C50C-407E-A947-70E740481C1C}">
                           <a14:useLocalDpi xmlns:a14="http://schemas.microsoft.com/office/drawing/2010/main" val="0"/>
@@ -1667,6 +1877,21 @@
           <w:rFonts w:ascii="Arial" w:hAnsi="Arial" w:cs="Arial"/>
         </w:rPr>
       </w:pPr>
+      <w:r>
+        <w:rPr>
+          <w:rFonts w:ascii="Arial" w:hAnsi="Arial" w:cs="Arial"/>
+        </w:rPr>
+        <w:br w:type="page"/>
+      </w:r>
+    </w:p>
+    <w:p>
+      <w:pPr>
+        <w:rPr>
+          <w:rFonts w:ascii="Arial" w:hAnsi="Arial" w:cs="Arial"/>
+        </w:rPr>
+      </w:pPr>
+      <w:bookmarkStart w:id="0" w:name="_GoBack"/>
+      <w:bookmarkEnd w:id="0"/>
     </w:p>
     <w:p>
       <w:pPr>
@@ -1686,7 +1911,6 @@
           <w:sz w:val="23"/>
           <w:szCs w:val="23"/>
         </w:rPr>
-        <w:lastRenderedPageBreak/>
         <w:t>Table</w:t>
       </w:r>
       <w:r>
@@ -1698,18 +1922,7 @@
           <w:sz w:val="23"/>
           <w:szCs w:val="23"/>
         </w:rPr>
-        <w:t xml:space="preserve"> 1</w:t>
-      </w:r>
-      <w:r>
-        <w:rPr>
-          <w:rFonts w:ascii="Arial" w:hAnsi="Arial" w:cs="Times New Roman"/>
-          <w:b/>
-          <w:bCs/>
-          <w:color w:val="000000"/>
-          <w:sz w:val="23"/>
-          <w:szCs w:val="23"/>
-        </w:rPr>
-        <w:t>a</w:t>
+        <w:t xml:space="preserve"> 1a</w:t>
       </w:r>
       <w:r>
         <w:rPr>
@@ -1757,10 +1970,10 @@
       </w:tblPr>
       <w:tblGrid>
         <w:gridCol w:w="280"/>
-        <w:gridCol w:w="824"/>
+        <w:gridCol w:w="823"/>
         <w:gridCol w:w="822"/>
         <w:gridCol w:w="4540"/>
-        <w:gridCol w:w="1707"/>
+        <w:gridCol w:w="1708"/>
         <w:gridCol w:w="1277"/>
       </w:tblGrid>
       <w:tr>
@@ -1834,7 +2047,6 @@
                 <w:szCs w:val="20"/>
               </w:rPr>
             </w:pPr>
-            <w:proofErr w:type="spellStart"/>
             <w:r>
               <w:rPr>
                 <w:rFonts w:ascii="Arial" w:hAnsi="Arial" w:cs="Times New Roman"/>
@@ -1845,20 +2057,7 @@
                 <w:szCs w:val="17"/>
                 <w:shd w:val="clear" w:color="auto" w:fill="F3F3F3"/>
               </w:rPr>
-              <w:t>Github</w:t>
-            </w:r>
-            <w:proofErr w:type="spellEnd"/>
-            <w:r>
-              <w:rPr>
-                <w:rFonts w:ascii="Arial" w:hAnsi="Arial" w:cs="Times New Roman"/>
-                <w:b/>
-                <w:bCs/>
-                <w:color w:val="000000"/>
-                <w:sz w:val="17"/>
-                <w:szCs w:val="17"/>
-                <w:shd w:val="clear" w:color="auto" w:fill="F3F3F3"/>
-              </w:rPr>
-              <w:t xml:space="preserve"> ID</w:t>
+              <w:t>Github ID</w:t>
             </w:r>
           </w:p>
         </w:tc>
@@ -8585,6 +8784,7 @@
                 <w:sz w:val="17"/>
                 <w:szCs w:val="17"/>
               </w:rPr>
+              <w:lastRenderedPageBreak/>
               <w:t>8</w:t>
             </w:r>
           </w:p>
@@ -8666,7 +8866,6 @@
                 <w:sz w:val="17"/>
                 <w:szCs w:val="17"/>
               </w:rPr>
-              <w:lastRenderedPageBreak/>
               <w:t>9</w:t>
             </w:r>
           </w:p>
@@ -8886,8 +9085,13 @@
           <w:rFonts w:ascii="Arial" w:hAnsi="Arial" w:cs="Arial"/>
         </w:rPr>
       </w:pPr>
-      <w:bookmarkStart w:id="0" w:name="_GoBack"/>
-      <w:bookmarkEnd w:id="0"/>
+    </w:p>
+    <w:p>
+      <w:pPr>
+        <w:rPr>
+          <w:rFonts w:ascii="Arial" w:hAnsi="Arial" w:cs="Arial"/>
+        </w:rPr>
+      </w:pPr>
     </w:p>
     <w:p>
       <w:pPr>
@@ -8940,7 +9144,7 @@
           <w:rFonts w:ascii="Arial" w:hAnsi="Arial" w:cs="Arial"/>
         </w:rPr>
       </w:pPr>
-      <w:hyperlink r:id="rId8" w:history="1">
+      <w:hyperlink r:id="rId10" w:history="1">
         <w:r>
           <w:rPr>
             <w:rStyle w:val="Hyperlink"/>
@@ -8988,7 +9192,7 @@
 </file>
 
 <file path=word/numbering.xml><?xml version="1.0" encoding="utf-8"?>
-<w:numbering xmlns:wpc="http://schemas.microsoft.com/office/word/2010/wordprocessingCanvas" xmlns:mo="http://schemas.microsoft.com/office/mac/office/2008/main" xmlns:mc="http://schemas.openxmlformats.org/markup-compatibility/2006" xmlns:mv="urn:schemas-microsoft-com:mac:vml" xmlns:o="urn:schemas-microsoft-com:office:office" xmlns:r="http://schemas.openxmlformats.org/officeDocument/2006/relationships" xmlns:m="http://schemas.openxmlformats.org/officeDocument/2006/math" xmlns:v="urn:schemas-microsoft-com:vml" xmlns:wp14="http://schemas.microsoft.com/office/word/2010/wordprocessingDrawing" xmlns:wp="http://schemas.openxmlformats.org/drawingml/2006/wordprocessingDrawing" xmlns:w10="urn:schemas-microsoft-com:office:word" xmlns:w="http://schemas.openxmlformats.org/wordprocessingml/2006/main" xmlns:w14="http://schemas.microsoft.com/office/word/2010/wordml" xmlns:wpg="http://schemas.microsoft.com/office/word/2010/wordprocessingGroup" xmlns:wpi="http://schemas.microsoft.com/office/word/2010/wordprocessingInk" xmlns:wne="http://schemas.microsoft.com/office/word/2006/wordml" xmlns:wps="http://schemas.microsoft.com/office/word/2010/wordprocessingShape" mc:Ignorable="w14 wp14">
+<w:numbering xmlns:wpc="http://schemas.microsoft.com/office/word/2010/wordprocessingCanvas" xmlns:mc="http://schemas.openxmlformats.org/markup-compatibility/2006" xmlns:o="urn:schemas-microsoft-com:office:office" xmlns:r="http://schemas.openxmlformats.org/officeDocument/2006/relationships" xmlns:m="http://schemas.openxmlformats.org/officeDocument/2006/math" xmlns:v="urn:schemas-microsoft-com:vml" xmlns:wp14="http://schemas.microsoft.com/office/word/2010/wordprocessingDrawing" xmlns:wp="http://schemas.openxmlformats.org/drawingml/2006/wordprocessingDrawing" xmlns:w10="urn:schemas-microsoft-com:office:word" xmlns:w="http://schemas.openxmlformats.org/wordprocessingml/2006/main" xmlns:w14="http://schemas.microsoft.com/office/word/2010/wordml" xmlns:wpg="http://schemas.microsoft.com/office/word/2010/wordprocessingGroup" xmlns:wpi="http://schemas.microsoft.com/office/word/2010/wordprocessingInk" xmlns:wne="http://schemas.microsoft.com/office/word/2006/wordml" xmlns:wps="http://schemas.microsoft.com/office/word/2010/wordprocessingShape" mc:Ignorable="w14 wp14">
   <w:abstractNum w:abstractNumId="0">
     <w:nsid w:val="6B3106CB"/>
     <w:multiLevelType w:val="multilevel"/>
@@ -9125,7 +9329,7 @@
       </w:pPr>
     </w:pPrDefault>
   </w:docDefaults>
-  <w:latentStyles w:defLockedState="0" w:defUIPriority="99" w:defSemiHidden="1" w:defUnhideWhenUsed="1" w:defQFormat="0" w:count="276">
+  <w:latentStyles w:defLockedState="0" w:defUIPriority="99" w:defSemiHidden="1" w:defUnhideWhenUsed="1" w:defQFormat="0" w:count="267">
     <w:lsdException w:name="Normal" w:semiHidden="0" w:uiPriority="0" w:unhideWhenUsed="0" w:qFormat="1"/>
     <w:lsdException w:name="heading 1" w:semiHidden="0" w:uiPriority="9" w:unhideWhenUsed="0" w:qFormat="1"/>
     <w:lsdException w:name="heading 2" w:uiPriority="9" w:qFormat="1"/>
@@ -9355,7 +9559,7 @@
 </file>
 
 <file path=word/stylesWithEffects.xml><?xml version="1.0" encoding="utf-8"?>
-<w:styles xmlns:wpc="http://schemas.microsoft.com/office/word/2010/wordprocessingCanvas" xmlns:mo="http://schemas.microsoft.com/office/mac/office/2008/main" xmlns:mc="http://schemas.openxmlformats.org/markup-compatibility/2006" xmlns:mv="urn:schemas-microsoft-com:mac:vml" xmlns:o="urn:schemas-microsoft-com:office:office" xmlns:r="http://schemas.openxmlformats.org/officeDocument/2006/relationships" xmlns:m="http://schemas.openxmlformats.org/officeDocument/2006/math" xmlns:v="urn:schemas-microsoft-com:vml" xmlns:wp14="http://schemas.microsoft.com/office/word/2010/wordprocessingDrawing" xmlns:wp="http://schemas.openxmlformats.org/drawingml/2006/wordprocessingDrawing" xmlns:w10="urn:schemas-microsoft-com:office:word" xmlns:w="http://schemas.openxmlformats.org/wordprocessingml/2006/main" xmlns:w14="http://schemas.microsoft.com/office/word/2010/wordml" xmlns:wpg="http://schemas.microsoft.com/office/word/2010/wordprocessingGroup" xmlns:wpi="http://schemas.microsoft.com/office/word/2010/wordprocessingInk" xmlns:wne="http://schemas.microsoft.com/office/word/2006/wordml" xmlns:wps="http://schemas.microsoft.com/office/word/2010/wordprocessingShape" mc:Ignorable="w14 wp14">
+<w:styles xmlns:wpc="http://schemas.microsoft.com/office/word/2010/wordprocessingCanvas" xmlns:mc="http://schemas.openxmlformats.org/markup-compatibility/2006" xmlns:o="urn:schemas-microsoft-com:office:office" xmlns:r="http://schemas.openxmlformats.org/officeDocument/2006/relationships" xmlns:m="http://schemas.openxmlformats.org/officeDocument/2006/math" xmlns:v="urn:schemas-microsoft-com:vml" xmlns:wp14="http://schemas.microsoft.com/office/word/2010/wordprocessingDrawing" xmlns:wp="http://schemas.openxmlformats.org/drawingml/2006/wordprocessingDrawing" xmlns:w10="urn:schemas-microsoft-com:office:word" xmlns:w="http://schemas.openxmlformats.org/wordprocessingml/2006/main" xmlns:w14="http://schemas.microsoft.com/office/word/2010/wordml" xmlns:wpg="http://schemas.microsoft.com/office/word/2010/wordprocessingGroup" xmlns:wpi="http://schemas.microsoft.com/office/word/2010/wordprocessingInk" xmlns:wne="http://schemas.microsoft.com/office/word/2006/wordml" xmlns:wps="http://schemas.microsoft.com/office/word/2010/wordprocessingShape" mc:Ignorable="w14 wp14">
   <w:docDefaults>
     <w:rPrDefault>
       <w:rPr>
@@ -9371,7 +9575,7 @@
       </w:pPr>
     </w:pPrDefault>
   </w:docDefaults>
-  <w:latentStyles w:defLockedState="0" w:defUIPriority="99" w:defSemiHidden="1" w:defUnhideWhenUsed="1" w:defQFormat="0" w:count="276">
+  <w:latentStyles w:defLockedState="0" w:defUIPriority="99" w:defSemiHidden="1" w:defUnhideWhenUsed="1" w:defQFormat="0" w:count="267">
     <w:lsdException w:name="Normal" w:semiHidden="0" w:uiPriority="0" w:unhideWhenUsed="0" w:qFormat="1"/>
     <w:lsdException w:name="heading 1" w:semiHidden="0" w:uiPriority="9" w:unhideWhenUsed="0" w:qFormat="1"/>
     <w:lsdException w:name="heading 2" w:uiPriority="9" w:qFormat="1"/>

</xml_diff>